<commit_message>
fixed the issue to ensure that image uploads are functioning correctly
</commit_message>
<xml_diff>
--- a/1.docx
+++ b/1.docx
@@ -76,13 +76,20 @@
         </w:rPr>
         <w:t>2. כשמעדכנים קטגוריה, זה מתפשל עם הנתיבים. לדאוג למחיקת קטגוריה</w:t>
       </w:r>
-    </w:p>
-    <w:p>
-      <w:pPr>
+      <w:r>
         <w:rPr>
           <w:rFonts w:hint="cs"/>
           <w:rtl/>
         </w:rPr>
+        <w:t xml:space="preserve"> - </w:t>
+      </w:r>
+    </w:p>
+    <w:p>
+      <w:pPr>
+        <w:rPr>
+          <w:rFonts w:hint="cs"/>
+          <w:rtl/>
+        </w:rPr>
       </w:pPr>
       <w:r>
         <w:rPr>
@@ -119,10 +126,18 @@
         </w:rPr>
         <w:t xml:space="preserve">4. הערות </w:t>
       </w:r>
-    </w:p>
-    <w:p>
-      <w:pPr>
-        <w:rPr>
+      <w:r>
+        <w:rPr>
+          <w:rFonts w:cs="Arial" w:hint="cs"/>
+          <w:rtl/>
+        </w:rPr>
+        <w:t xml:space="preserve"> - גם אצל המנהל. </w:t>
+      </w:r>
+    </w:p>
+    <w:p>
+      <w:pPr>
+        <w:rPr>
+          <w:rFonts w:hint="cs"/>
           <w:rtl/>
         </w:rPr>
       </w:pPr>
@@ -132,6 +147,13 @@
           <w:rtl/>
         </w:rPr>
         <w:t>5. מחיקת מוצר - אזל בסל</w:t>
+      </w:r>
+      <w:r>
+        <w:rPr>
+          <w:rFonts w:hint="cs"/>
+          <w:rtl/>
+        </w:rPr>
+        <w:t>.</w:t>
       </w:r>
     </w:p>
     <w:p>

</xml_diff>